<commit_message>
Modified spacing in Report and Code
</commit_message>
<xml_diff>
--- a/Heart Dataset Analysis/Heart_Data_Analysis.docx
+++ b/Heart Dataset Analysis/Heart_Data_Analysis.docx
@@ -65,114 +65,42 @@
     </w:p>
     <w:p>
       <w:pPr>
-        <w:pStyle w:val="PlainText"/>
-        <w:rPr>
-          <w:rFonts w:ascii="Times New Roman" w:eastAsia="Times New Roman" w:hAnsi="Times New Roman" w:cs="Times New Roman"/>
-          <w:sz w:val="24"/>
-          <w:szCs w:val="24"/>
-          <w:lang w:eastAsia="en-IN"/>
-        </w:rPr>
-      </w:pPr>
-      <w:r>
-        <w:rPr>
-          <w:rFonts w:ascii="Times New Roman" w:eastAsia="Times New Roman" w:hAnsi="Times New Roman" w:cs="Times New Roman"/>
-          <w:sz w:val="24"/>
-          <w:szCs w:val="24"/>
-          <w:lang w:eastAsia="en-IN"/>
-        </w:rPr>
+        <w:pStyle w:val="NormalWeb"/>
+        <w:shd w:val="clear" w:color="auto" w:fill="FFFFFF"/>
+        <w:rPr>
+          <w:b/>
+          <w:bCs/>
+          <w:sz w:val="32"/>
+          <w:szCs w:val="32"/>
+          <w:u w:val="single"/>
+        </w:rPr>
+      </w:pPr>
+      <w:r>
         <w:t>This data</w:t>
       </w:r>
       <w:r>
-        <w:rPr>
-          <w:rFonts w:ascii="Times New Roman" w:eastAsia="Times New Roman" w:hAnsi="Times New Roman" w:cs="Times New Roman"/>
-          <w:sz w:val="24"/>
-          <w:szCs w:val="24"/>
-          <w:lang w:eastAsia="en-IN"/>
-        </w:rPr>
         <w:t>set</w:t>
       </w:r>
       <w:r>
-        <w:rPr>
-          <w:rFonts w:ascii="Times New Roman" w:eastAsia="Times New Roman" w:hAnsi="Times New Roman" w:cs="Times New Roman"/>
-          <w:sz w:val="24"/>
-          <w:szCs w:val="24"/>
-          <w:lang w:eastAsia="en-IN"/>
-        </w:rPr>
         <w:t xml:space="preserve"> contains </w:t>
       </w:r>
       <w:r>
-        <w:rPr>
-          <w:rFonts w:ascii="Times New Roman" w:eastAsia="Times New Roman" w:hAnsi="Times New Roman" w:cs="Times New Roman"/>
-          <w:sz w:val="24"/>
-          <w:szCs w:val="24"/>
-          <w:lang w:eastAsia="en-IN"/>
-        </w:rPr>
         <w:t xml:space="preserve">270 observations and </w:t>
       </w:r>
       <w:r>
-        <w:rPr>
-          <w:rFonts w:ascii="Times New Roman" w:eastAsia="Times New Roman" w:hAnsi="Times New Roman" w:cs="Times New Roman"/>
-          <w:sz w:val="24"/>
-          <w:szCs w:val="24"/>
-          <w:lang w:eastAsia="en-IN"/>
-        </w:rPr>
         <w:t>1</w:t>
       </w:r>
       <w:r>
-        <w:rPr>
-          <w:rFonts w:ascii="Times New Roman" w:eastAsia="Times New Roman" w:hAnsi="Times New Roman" w:cs="Times New Roman"/>
-          <w:sz w:val="24"/>
-          <w:szCs w:val="24"/>
-          <w:lang w:eastAsia="en-IN"/>
-        </w:rPr>
         <w:t>4</w:t>
       </w:r>
       <w:r>
-        <w:rPr>
-          <w:rFonts w:ascii="Times New Roman" w:eastAsia="Times New Roman" w:hAnsi="Times New Roman" w:cs="Times New Roman"/>
-          <w:sz w:val="24"/>
-          <w:szCs w:val="24"/>
-          <w:lang w:eastAsia="en-IN"/>
-        </w:rPr>
         <w:t xml:space="preserve"> attributes</w:t>
       </w:r>
       <w:r>
-        <w:rPr>
-          <w:rFonts w:ascii="Times New Roman" w:eastAsia="Times New Roman" w:hAnsi="Times New Roman" w:cs="Times New Roman"/>
-          <w:sz w:val="24"/>
-          <w:szCs w:val="24"/>
-          <w:lang w:eastAsia="en-IN"/>
-        </w:rPr>
         <w:t xml:space="preserve"> as below.</w:t>
       </w:r>
       <w:r>
-        <w:rPr>
-          <w:rFonts w:ascii="Times New Roman" w:eastAsia="Times New Roman" w:hAnsi="Times New Roman" w:cs="Times New Roman"/>
-          <w:sz w:val="24"/>
-          <w:szCs w:val="24"/>
-          <w:lang w:eastAsia="en-IN"/>
-        </w:rPr>
-        <w:t xml:space="preserve"> </w:t>
-      </w:r>
-    </w:p>
-    <w:p>
-      <w:pPr>
-        <w:pStyle w:val="PlainText"/>
-        <w:rPr>
-          <w:rFonts w:ascii="Times New Roman" w:eastAsia="Times New Roman" w:hAnsi="Times New Roman" w:cs="Times New Roman"/>
-          <w:sz w:val="24"/>
-          <w:szCs w:val="24"/>
-          <w:lang w:eastAsia="en-IN"/>
-        </w:rPr>
-      </w:pPr>
-      <w:r>
-        <w:rPr>
-          <w:rFonts w:ascii="Times New Roman" w:eastAsia="Times New Roman" w:hAnsi="Times New Roman" w:cs="Times New Roman"/>
-          <w:sz w:val="24"/>
-          <w:szCs w:val="24"/>
-          <w:lang w:eastAsia="en-IN"/>
-        </w:rPr>
-        <w:t xml:space="preserve">  </w:t>
+        <w:t xml:space="preserve">   </w:t>
       </w:r>
     </w:p>
     <w:p>
@@ -963,7 +891,7 @@
           <v:shape id="_x0000_i1025" type="#_x0000_t75" style="width:76.2pt;height:49.2pt" o:ole="">
             <v:imagedata r:id="rId6" o:title=""/>
           </v:shape>
-          <o:OLEObject Type="Embed" ProgID="Word.Document.12" ShapeID="_x0000_i1025" DrawAspect="Icon" ObjectID="_1724919192" r:id="rId7">
+          <o:OLEObject Type="Embed" ProgID="Word.Document.12" ShapeID="_x0000_i1025" DrawAspect="Icon" ObjectID="_1724921930" r:id="rId7">
             <o:FieldCodes>\s</o:FieldCodes>
           </o:OLEObject>
         </w:object>
@@ -1187,25 +1115,7 @@
           <w:bCs/>
           <w:u w:val="single"/>
         </w:rPr>
-        <w:t xml:space="preserve">Finding the root node of the training data using only the categorical </w:t>
-      </w:r>
-      <w:proofErr w:type="gramStart"/>
-      <w:r>
-        <w:rPr>
-          <w:b/>
-          <w:bCs/>
-          <w:u w:val="single"/>
-        </w:rPr>
-        <w:t>type</w:t>
-      </w:r>
-      <w:proofErr w:type="gramEnd"/>
-      <w:r>
-        <w:rPr>
-          <w:b/>
-          <w:bCs/>
-          <w:u w:val="single"/>
-        </w:rPr>
-        <w:t xml:space="preserve"> predictor variables</w:t>
+        <w:t>Finding the root node of the training data using only the categorical type predictor variables</w:t>
       </w:r>
       <w:r>
         <w:rPr>
@@ -1375,13 +1285,8 @@
         <w:t>With this data set, entropy and information gain needs to be calculated for categorical type predictors. First, the entropy of the response variable needs to be calculated. This can be done using the proportion table, as it provides the probability information that is used in calculating entropy. "</w:t>
       </w:r>
       <w:proofErr w:type="spellStart"/>
-      <w:proofErr w:type="gramStart"/>
-      <w:r>
-        <w:t>heart</w:t>
-      </w:r>
-      <w:proofErr w:type="gramEnd"/>
-      <w:r>
-        <w:t>_disease_prediction</w:t>
+      <w:r>
+        <w:t>heart_disease_prediction</w:t>
       </w:r>
       <w:proofErr w:type="spellEnd"/>
       <w:r>
@@ -1932,25 +1837,7 @@
           <w:bCs/>
           <w:u w:val="single"/>
         </w:rPr>
-        <w:t xml:space="preserve">Redoing (3.), except there can only be a binary split </w:t>
-      </w:r>
-      <w:proofErr w:type="gramStart"/>
-      <w:r>
-        <w:rPr>
-          <w:b/>
-          <w:bCs/>
-          <w:u w:val="single"/>
-        </w:rPr>
-        <w:t>i.e.</w:t>
-      </w:r>
-      <w:proofErr w:type="gramEnd"/>
-      <w:r>
-        <w:rPr>
-          <w:b/>
-          <w:bCs/>
-          <w:u w:val="single"/>
-        </w:rPr>
-        <w:t xml:space="preserve"> a split with only 2 possible outcomes.</w:t>
+        <w:t>Redoing (3.), except there can only be a binary split i.e. a split with only 2 possible outcomes.</w:t>
       </w:r>
     </w:p>
     <w:p>
@@ -3267,25 +3154,7 @@
           <w:bCs/>
           <w:u w:val="single"/>
         </w:rPr>
-        <w:t xml:space="preserve">Investigating the next level of split, </w:t>
-      </w:r>
-      <w:proofErr w:type="gramStart"/>
-      <w:r>
-        <w:rPr>
-          <w:b/>
-          <w:bCs/>
-          <w:u w:val="single"/>
-        </w:rPr>
-        <w:t>i.e.</w:t>
-      </w:r>
-      <w:proofErr w:type="gramEnd"/>
-      <w:r>
-        <w:rPr>
-          <w:b/>
-          <w:bCs/>
-          <w:u w:val="single"/>
-        </w:rPr>
-        <w:t xml:space="preserve"> finding the predictor variable(s) to split the first split found in part (5.). Only binary splits are allowed again here.</w:t>
+        <w:t>Investigating the next level of split, i.e. finding the predictor variable(s) to split the first split found in part (5.). Only binary splits are allowed again here.</w:t>
       </w:r>
     </w:p>
     <w:p>
@@ -3571,19 +3440,11 @@
         <w:t>). As there could be creation of many columns, training data is backed up.   "</w:t>
       </w:r>
       <w:proofErr w:type="spellStart"/>
-      <w:proofErr w:type="gramStart"/>
-      <w:r>
-        <w:rPr>
-          <w:bCs/>
-        </w:rPr>
-        <w:t>chest</w:t>
-      </w:r>
-      <w:proofErr w:type="gramEnd"/>
-      <w:r>
-        <w:rPr>
-          <w:bCs/>
-        </w:rPr>
-        <w:t>_pain_type</w:t>
+      <w:r>
+        <w:rPr>
+          <w:bCs/>
+        </w:rPr>
+        <w:t>chest_pain_type</w:t>
       </w:r>
       <w:proofErr w:type="spellEnd"/>
       <w:r>
@@ -6677,21 +6538,7 @@
         <w:rPr>
           <w:b/>
         </w:rPr>
-        <w:t xml:space="preserve">Confusion Matrix of </w:t>
-      </w:r>
-      <w:proofErr w:type="gramStart"/>
-      <w:r>
-        <w:rPr>
-          <w:b/>
-        </w:rPr>
-        <w:t>Random forest</w:t>
-      </w:r>
-      <w:proofErr w:type="gramEnd"/>
-      <w:r>
-        <w:rPr>
-          <w:b/>
-        </w:rPr>
-        <w:t xml:space="preserve"> model:</w:t>
+        <w:t>Confusion Matrix of Random forest model:</w:t>
       </w:r>
     </w:p>
     <w:p>

</xml_diff>

<commit_message>
Analysis of Heart Dataset using R
</commit_message>
<xml_diff>
--- a/Heart Dataset Analysis/Heart_Data_Analysis.docx
+++ b/Heart Dataset Analysis/Heart_Data_Analysis.docx
@@ -6,38 +6,22 @@
       <w:pPr>
         <w:pStyle w:val="NormalWeb"/>
         <w:shd w:val="clear" w:color="auto" w:fill="FFFFFF"/>
-      </w:pPr>
-      <w:bookmarkStart w:id="0" w:name="_Hlk56949526"/>
-      <w:bookmarkEnd w:id="0"/>
-      <w:r>
-        <w:t>Name: Prashaanth Muthuraman</w:t>
-      </w:r>
-    </w:p>
-    <w:p>
-      <w:pPr>
-        <w:pStyle w:val="NormalWeb"/>
-        <w:shd w:val="clear" w:color="auto" w:fill="FFFFFF"/>
-      </w:pPr>
-      <w:r>
-        <w:t>Student Number: R00194750</w:t>
-      </w:r>
-    </w:p>
-    <w:p>
-      <w:pPr>
-        <w:pStyle w:val="Default"/>
-        <w:rPr>
-          <w:b/>
-          <w:bCs/>
-          <w:sz w:val="22"/>
-          <w:szCs w:val="22"/>
-        </w:rPr>
-      </w:pPr>
-      <w:r>
-        <w:rPr>
-          <w:b/>
-          <w:bCs/>
-        </w:rPr>
-        <w:t xml:space="preserve">Data Sample: heart.dat (Heart dataset). </w:t>
+        <w:jc w:val="center"/>
+        <w:rPr>
+          <w:b/>
+          <w:bCs/>
+          <w:sz w:val="32"/>
+          <w:szCs w:val="32"/>
+        </w:rPr>
+      </w:pPr>
+      <w:r>
+        <w:rPr>
+          <w:b/>
+          <w:bCs/>
+          <w:sz w:val="32"/>
+          <w:szCs w:val="32"/>
+        </w:rPr>
+        <w:t>Analysis of Heart Dataset</w:t>
       </w:r>
     </w:p>
     <w:p>
@@ -849,8 +833,8 @@
         <w:t>The below document covers the EDA.</w:t>
       </w:r>
     </w:p>
-    <w:bookmarkStart w:id="1" w:name="_MON_1667550282"/>
-    <w:bookmarkEnd w:id="1"/>
+    <w:bookmarkStart w:id="0" w:name="_MON_1667550282"/>
+    <w:bookmarkEnd w:id="0"/>
     <w:p>
       <w:pPr>
         <w:pStyle w:val="NormalWeb"/>
@@ -891,7 +875,7 @@
           <v:shape id="_x0000_i1025" type="#_x0000_t75" style="width:76.2pt;height:49.2pt" o:ole="">
             <v:imagedata r:id="rId6" o:title=""/>
           </v:shape>
-          <o:OLEObject Type="Embed" ProgID="Word.Document.12" ShapeID="_x0000_i1025" DrawAspect="Icon" ObjectID="_1724921930" r:id="rId7">
+          <o:OLEObject Type="Embed" ProgID="Word.Document.12" ShapeID="_x0000_i1025" DrawAspect="Icon" ObjectID="_1725019027" r:id="rId7">
             <o:FieldCodes>\s</o:FieldCodes>
           </o:OLEObject>
         </w:object>
@@ -917,41 +901,41 @@
           <w:bCs/>
           <w:u w:val="single"/>
         </w:rPr>
+        <w:t>Split</w:t>
+      </w:r>
+      <w:r>
+        <w:rPr>
+          <w:b/>
+          <w:bCs/>
+          <w:u w:val="single"/>
+        </w:rPr>
+        <w:t>ting</w:t>
+      </w:r>
+      <w:r>
+        <w:rPr>
+          <w:b/>
+          <w:bCs/>
+          <w:u w:val="single"/>
+        </w:rPr>
+        <w:t xml:space="preserve"> the dataset into 80% training and 20% test set</w:t>
+      </w:r>
+      <w:r>
+        <w:rPr>
+          <w:b/>
+          <w:bCs/>
+          <w:u w:val="single"/>
+        </w:rPr>
+        <w:t>.</w:t>
+      </w:r>
+    </w:p>
+    <w:p>
+      <w:pPr>
+        <w:pStyle w:val="NormalWeb"/>
+        <w:shd w:val="clear" w:color="auto" w:fill="FFFFFF"/>
+        <w:ind w:left="720"/>
+      </w:pPr>
+      <w:r>
         <w:lastRenderedPageBreak/>
-        <w:t>Split</w:t>
-      </w:r>
-      <w:r>
-        <w:rPr>
-          <w:b/>
-          <w:bCs/>
-          <w:u w:val="single"/>
-        </w:rPr>
-        <w:t>ting</w:t>
-      </w:r>
-      <w:r>
-        <w:rPr>
-          <w:b/>
-          <w:bCs/>
-          <w:u w:val="single"/>
-        </w:rPr>
-        <w:t xml:space="preserve"> the dataset into 80% training and 20% test set</w:t>
-      </w:r>
-      <w:r>
-        <w:rPr>
-          <w:b/>
-          <w:bCs/>
-          <w:u w:val="single"/>
-        </w:rPr>
-        <w:t>.</w:t>
-      </w:r>
-    </w:p>
-    <w:p>
-      <w:pPr>
-        <w:pStyle w:val="NormalWeb"/>
-        <w:shd w:val="clear" w:color="auto" w:fill="FFFFFF"/>
-        <w:ind w:left="720"/>
-      </w:pPr>
-      <w:r>
         <w:t>Here, seeding must be done to control the randomness while splitting. Since there are 270 observations in the dataset, 216 observations would be the training data and the rest 54</w:t>
       </w:r>
       <w:r>
@@ -1115,14 +1099,32 @@
           <w:bCs/>
           <w:u w:val="single"/>
         </w:rPr>
-        <w:t>Finding the root node of the training data using only the categorical type predictor variables</w:t>
-      </w:r>
+        <w:t xml:space="preserve">Finding the root node of the training data using only the categorical </w:t>
+      </w:r>
+      <w:proofErr w:type="gramStart"/>
       <w:r>
         <w:rPr>
           <w:b/>
           <w:bCs/>
           <w:u w:val="single"/>
         </w:rPr>
+        <w:t>type</w:t>
+      </w:r>
+      <w:proofErr w:type="gramEnd"/>
+      <w:r>
+        <w:rPr>
+          <w:b/>
+          <w:bCs/>
+          <w:u w:val="single"/>
+        </w:rPr>
+        <w:t xml:space="preserve"> predictor variables</w:t>
+      </w:r>
+      <w:r>
+        <w:rPr>
+          <w:b/>
+          <w:bCs/>
+          <w:u w:val="single"/>
+        </w:rPr>
         <w:t xml:space="preserve">. </w:t>
       </w:r>
       <w:r>
@@ -1221,6 +1223,7 @@
           <w:b/>
           <w:bCs/>
         </w:rPr>
+        <w:lastRenderedPageBreak/>
         <w:t>Training data with categorical data only:</w:t>
       </w:r>
     </w:p>
@@ -1285,8 +1288,13 @@
         <w:t>With this data set, entropy and information gain needs to be calculated for categorical type predictors. First, the entropy of the response variable needs to be calculated. This can be done using the proportion table, as it provides the probability information that is used in calculating entropy. "</w:t>
       </w:r>
       <w:proofErr w:type="spellStart"/>
-      <w:r>
-        <w:t>heart_disease_prediction</w:t>
+      <w:proofErr w:type="gramStart"/>
+      <w:r>
+        <w:t>heart</w:t>
+      </w:r>
+      <w:proofErr w:type="gramEnd"/>
+      <w:r>
+        <w:t>_disease_prediction</w:t>
       </w:r>
       <w:proofErr w:type="spellEnd"/>
       <w:r>
@@ -1551,31 +1559,31 @@
           <w:b/>
           <w:bCs/>
         </w:rPr>
+        <w:t>Information gain</w:t>
+      </w:r>
+      <w:r>
+        <w:rPr>
+          <w:b/>
+          <w:bCs/>
+        </w:rPr>
+        <w:t xml:space="preserve"> of the predictors:</w:t>
+      </w:r>
+    </w:p>
+    <w:p>
+      <w:pPr>
+        <w:pStyle w:val="NormalWeb"/>
+        <w:shd w:val="clear" w:color="auto" w:fill="FFFFFF"/>
+        <w:ind w:left="720"/>
+        <w:rPr>
+          <w:b/>
+          <w:bCs/>
+        </w:rPr>
+      </w:pPr>
+      <w:r>
+        <w:rPr>
+          <w:noProof/>
+        </w:rPr>
         <w:lastRenderedPageBreak/>
-        <w:t>Information gain</w:t>
-      </w:r>
-      <w:r>
-        <w:rPr>
-          <w:b/>
-          <w:bCs/>
-        </w:rPr>
-        <w:t xml:space="preserve"> of the predictors:</w:t>
-      </w:r>
-    </w:p>
-    <w:p>
-      <w:pPr>
-        <w:pStyle w:val="NormalWeb"/>
-        <w:shd w:val="clear" w:color="auto" w:fill="FFFFFF"/>
-        <w:ind w:left="720"/>
-        <w:rPr>
-          <w:b/>
-          <w:bCs/>
-        </w:rPr>
-      </w:pPr>
-      <w:r>
-        <w:rPr>
-          <w:noProof/>
-        </w:rPr>
         <w:drawing>
           <wp:inline distT="0" distB="0" distL="0" distR="0" wp14:anchorId="29D44DA2" wp14:editId="1FD56950">
             <wp:extent cx="5731510" cy="1107440"/>
@@ -1837,7 +1845,25 @@
           <w:bCs/>
           <w:u w:val="single"/>
         </w:rPr>
-        <w:t>Redoing (3.), except there can only be a binary split i.e. a split with only 2 possible outcomes.</w:t>
+        <w:t xml:space="preserve">Redoing (3.), except there can only be a binary split </w:t>
+      </w:r>
+      <w:proofErr w:type="gramStart"/>
+      <w:r>
+        <w:rPr>
+          <w:b/>
+          <w:bCs/>
+          <w:u w:val="single"/>
+        </w:rPr>
+        <w:t>i.e.</w:t>
+      </w:r>
+      <w:proofErr w:type="gramEnd"/>
+      <w:r>
+        <w:rPr>
+          <w:b/>
+          <w:bCs/>
+          <w:u w:val="single"/>
+        </w:rPr>
+        <w:t xml:space="preserve"> a split with only 2 possible outcomes.</w:t>
       </w:r>
     </w:p>
     <w:p>
@@ -1896,6 +1922,7 @@
           <w:b/>
           <w:bCs/>
         </w:rPr>
+        <w:lastRenderedPageBreak/>
         <w:t xml:space="preserve">The transformed data of the </w:t>
       </w:r>
       <w:r>
@@ -2275,54 +2302,54 @@
           <w:b/>
           <w:bCs/>
         </w:rPr>
+        <w:t xml:space="preserve">Information gain of the transformed and original </w:t>
+      </w:r>
+      <w:r>
+        <w:rPr>
+          <w:b/>
+          <w:bCs/>
+        </w:rPr>
+        <w:t>"</w:t>
+      </w:r>
+      <w:proofErr w:type="spellStart"/>
+      <w:r>
+        <w:rPr>
+          <w:b/>
+          <w:bCs/>
+        </w:rPr>
+        <w:t>chest_pain_type</w:t>
+      </w:r>
+      <w:proofErr w:type="spellEnd"/>
+      <w:r>
+        <w:rPr>
+          <w:b/>
+          <w:bCs/>
+        </w:rPr>
+        <w:t>" predictor</w:t>
+      </w:r>
+      <w:r>
+        <w:rPr>
+          <w:b/>
+          <w:bCs/>
+        </w:rPr>
+        <w:t>:</w:t>
+      </w:r>
+    </w:p>
+    <w:p>
+      <w:pPr>
+        <w:pStyle w:val="NormalWeb"/>
+        <w:shd w:val="clear" w:color="auto" w:fill="FFFFFF"/>
+        <w:ind w:left="720"/>
+        <w:rPr>
+          <w:b/>
+          <w:bCs/>
+        </w:rPr>
+      </w:pPr>
+      <w:r>
+        <w:rPr>
+          <w:noProof/>
+        </w:rPr>
         <w:lastRenderedPageBreak/>
-        <w:t xml:space="preserve">Information gain of the transformed and original </w:t>
-      </w:r>
-      <w:r>
-        <w:rPr>
-          <w:b/>
-          <w:bCs/>
-        </w:rPr>
-        <w:t>"</w:t>
-      </w:r>
-      <w:proofErr w:type="spellStart"/>
-      <w:r>
-        <w:rPr>
-          <w:b/>
-          <w:bCs/>
-        </w:rPr>
-        <w:t>chest_pain_type</w:t>
-      </w:r>
-      <w:proofErr w:type="spellEnd"/>
-      <w:r>
-        <w:rPr>
-          <w:b/>
-          <w:bCs/>
-        </w:rPr>
-        <w:t>" predictor</w:t>
-      </w:r>
-      <w:r>
-        <w:rPr>
-          <w:b/>
-          <w:bCs/>
-        </w:rPr>
-        <w:t>:</w:t>
-      </w:r>
-    </w:p>
-    <w:p>
-      <w:pPr>
-        <w:pStyle w:val="NormalWeb"/>
-        <w:shd w:val="clear" w:color="auto" w:fill="FFFFFF"/>
-        <w:ind w:left="720"/>
-        <w:rPr>
-          <w:b/>
-          <w:bCs/>
-        </w:rPr>
-      </w:pPr>
-      <w:r>
-        <w:rPr>
-          <w:noProof/>
-        </w:rPr>
         <w:drawing>
           <wp:inline distT="0" distB="0" distL="0" distR="0" wp14:anchorId="4B333756" wp14:editId="7CCDC0E0">
             <wp:extent cx="5731510" cy="657225"/>
@@ -2630,20 +2657,20 @@
           <w:b/>
           <w:bCs/>
         </w:rPr>
+        <w:t>Training data with numeric to categorical data transformation:</w:t>
+      </w:r>
+    </w:p>
+    <w:p>
+      <w:pPr>
+        <w:pStyle w:val="NormalWeb"/>
+        <w:shd w:val="clear" w:color="auto" w:fill="FFFFFF"/>
+        <w:ind w:left="720"/>
+      </w:pPr>
+      <w:r>
+        <w:rPr>
+          <w:noProof/>
+        </w:rPr>
         <w:lastRenderedPageBreak/>
-        <w:t>Training data with numeric to categorical data transformation:</w:t>
-      </w:r>
-    </w:p>
-    <w:p>
-      <w:pPr>
-        <w:pStyle w:val="NormalWeb"/>
-        <w:shd w:val="clear" w:color="auto" w:fill="FFFFFF"/>
-        <w:ind w:left="720"/>
-      </w:pPr>
-      <w:r>
-        <w:rPr>
-          <w:noProof/>
-        </w:rPr>
         <w:drawing>
           <wp:inline distT="0" distB="0" distL="0" distR="0" wp14:anchorId="36653A38" wp14:editId="41BC9DDA">
             <wp:extent cx="5292275" cy="1882140"/>
@@ -2906,24 +2933,24 @@
           <w:b/>
           <w:bCs/>
         </w:rPr>
+        <w:t>Predictor with lowest remaining entropy/highest information gain:</w:t>
+      </w:r>
+    </w:p>
+    <w:p>
+      <w:pPr>
+        <w:pStyle w:val="NormalWeb"/>
+        <w:shd w:val="clear" w:color="auto" w:fill="FFFFFF"/>
+        <w:ind w:left="720"/>
+        <w:rPr>
+          <w:b/>
+          <w:bCs/>
+        </w:rPr>
+      </w:pPr>
+      <w:r>
+        <w:rPr>
+          <w:noProof/>
+        </w:rPr>
         <w:lastRenderedPageBreak/>
-        <w:t>Predictor with lowest remaining entropy/highest information gain:</w:t>
-      </w:r>
-    </w:p>
-    <w:p>
-      <w:pPr>
-        <w:pStyle w:val="NormalWeb"/>
-        <w:shd w:val="clear" w:color="auto" w:fill="FFFFFF"/>
-        <w:ind w:left="720"/>
-        <w:rPr>
-          <w:b/>
-          <w:bCs/>
-        </w:rPr>
-      </w:pPr>
-      <w:r>
-        <w:rPr>
-          <w:noProof/>
-        </w:rPr>
         <w:drawing>
           <wp:inline distT="0" distB="0" distL="0" distR="0" wp14:anchorId="0ABFAAC1" wp14:editId="5C96FCC4">
             <wp:extent cx="5113020" cy="499066"/>
@@ -3154,7 +3181,25 @@
           <w:bCs/>
           <w:u w:val="single"/>
         </w:rPr>
-        <w:t>Investigating the next level of split, i.e. finding the predictor variable(s) to split the first split found in part (5.). Only binary splits are allowed again here.</w:t>
+        <w:t xml:space="preserve">Investigating the next level of split, </w:t>
+      </w:r>
+      <w:proofErr w:type="gramStart"/>
+      <w:r>
+        <w:rPr>
+          <w:b/>
+          <w:bCs/>
+          <w:u w:val="single"/>
+        </w:rPr>
+        <w:t>i.e.</w:t>
+      </w:r>
+      <w:proofErr w:type="gramEnd"/>
+      <w:r>
+        <w:rPr>
+          <w:b/>
+          <w:bCs/>
+          <w:u w:val="single"/>
+        </w:rPr>
+        <w:t xml:space="preserve"> finding the predictor variable(s) to split the first split found in part (5.). Only binary splits are allowed again here.</w:t>
       </w:r>
     </w:p>
     <w:p>
@@ -3354,6 +3399,7 @@
         <w:ind w:left="720"/>
       </w:pPr>
       <w:r>
+        <w:lastRenderedPageBreak/>
         <w:t xml:space="preserve">Since a binary split must be done, the categorical data that hold more than 2 levels, also need to be transformed to hold 2 levels. The approach is like </w:t>
       </w:r>
       <w:r>
@@ -3440,11 +3486,19 @@
         <w:t>). As there could be creation of many columns, training data is backed up.   "</w:t>
       </w:r>
       <w:proofErr w:type="spellStart"/>
-      <w:r>
-        <w:rPr>
-          <w:bCs/>
-        </w:rPr>
-        <w:t>chest_pain_type</w:t>
+      <w:proofErr w:type="gramStart"/>
+      <w:r>
+        <w:rPr>
+          <w:bCs/>
+        </w:rPr>
+        <w:t>chest</w:t>
+      </w:r>
+      <w:proofErr w:type="gramEnd"/>
+      <w:r>
+        <w:rPr>
+          <w:bCs/>
+        </w:rPr>
+        <w:t>_pain_type</w:t>
       </w:r>
       <w:proofErr w:type="spellEnd"/>
       <w:r>
@@ -3660,37 +3714,37 @@
         <w:rPr>
           <w:bCs/>
         </w:rPr>
+        <w:t>For every value in the root node, the Remaining Entropy and information gain must be calculated with respect to the training data.</w:t>
+      </w:r>
+      <w:r>
+        <w:rPr>
+          <w:bCs/>
+        </w:rPr>
+        <w:t xml:space="preserve"> </w:t>
+      </w:r>
+      <w:r>
+        <w:rPr>
+          <w:bCs/>
+        </w:rPr>
+        <w:t>The response variable need not be included for calculation.</w:t>
+      </w:r>
+    </w:p>
+    <w:p>
+      <w:pPr>
+        <w:pStyle w:val="NormalWeb"/>
+        <w:shd w:val="clear" w:color="auto" w:fill="FFFFFF"/>
+        <w:ind w:left="720"/>
+        <w:rPr>
+          <w:b/>
+          <w:bCs/>
+        </w:rPr>
+      </w:pPr>
+      <w:r>
+        <w:rPr>
+          <w:b/>
+          <w:bCs/>
+        </w:rPr>
         <w:lastRenderedPageBreak/>
-        <w:t>For every value in the root node, the Remaining Entropy and information gain must be calculated with respect to the training data.</w:t>
-      </w:r>
-      <w:r>
-        <w:rPr>
-          <w:bCs/>
-        </w:rPr>
-        <w:t xml:space="preserve"> </w:t>
-      </w:r>
-      <w:r>
-        <w:rPr>
-          <w:bCs/>
-        </w:rPr>
-        <w:t>The response variable need not be included for calculation.</w:t>
-      </w:r>
-    </w:p>
-    <w:p>
-      <w:pPr>
-        <w:pStyle w:val="NormalWeb"/>
-        <w:shd w:val="clear" w:color="auto" w:fill="FFFFFF"/>
-        <w:ind w:left="720"/>
-        <w:rPr>
-          <w:b/>
-          <w:bCs/>
-        </w:rPr>
-      </w:pPr>
-      <w:r>
-        <w:rPr>
-          <w:b/>
-          <w:bCs/>
-        </w:rPr>
         <w:t xml:space="preserve">Remaining entropy </w:t>
       </w:r>
       <w:r>
@@ -4158,32 +4212,35 @@
         </w:rPr>
       </w:pPr>
       <w:r>
+        <w:t>For the "No" value in "</w:t>
+      </w:r>
+      <w:proofErr w:type="spellStart"/>
+      <w:r>
+        <w:t>node_type_binary_result</w:t>
+      </w:r>
+      <w:proofErr w:type="spellEnd"/>
+      <w:r>
+        <w:t>" predictor, the terminal node would be the binary predictor "</w:t>
+      </w:r>
+      <w:proofErr w:type="spellStart"/>
+      <w:r>
+        <w:t>slope_peak_exercise_ST_segment_bin</w:t>
+      </w:r>
+      <w:proofErr w:type="spellEnd"/>
+      <w:r>
+        <w:t>", which is the transformed version of the "</w:t>
+      </w:r>
+      <w:proofErr w:type="spellStart"/>
+      <w:r>
+        <w:t>slope_peak_exercise_ST_segment</w:t>
+      </w:r>
+      <w:proofErr w:type="spellEnd"/>
+      <w:r>
+        <w:t xml:space="preserve">" predictor.  For the </w:t>
+      </w:r>
+      <w:r>
         <w:lastRenderedPageBreak/>
-        <w:t>For the "No" value in "</w:t>
-      </w:r>
-      <w:proofErr w:type="spellStart"/>
-      <w:r>
-        <w:t>node_type_binary_result</w:t>
-      </w:r>
-      <w:proofErr w:type="spellEnd"/>
-      <w:r>
-        <w:t>" predictor, the terminal node would be the binary predictor "</w:t>
-      </w:r>
-      <w:proofErr w:type="spellStart"/>
-      <w:r>
-        <w:t>slope_peak_exercise_ST_segment_bin</w:t>
-      </w:r>
-      <w:proofErr w:type="spellEnd"/>
-      <w:r>
-        <w:t>", which is the transformed version of the "</w:t>
-      </w:r>
-      <w:proofErr w:type="spellStart"/>
-      <w:r>
-        <w:t>slope_peak_exercise_ST_segment</w:t>
-      </w:r>
-      <w:proofErr w:type="spellEnd"/>
-      <w:r>
-        <w:t>" predictor.  For the "Yes" value in "</w:t>
+        <w:t>"Yes" value in "</w:t>
       </w:r>
       <w:proofErr w:type="spellStart"/>
       <w:r>
@@ -4441,20 +4498,20 @@
           <w:b/>
           <w:bCs/>
         </w:rPr>
+        <w:t>Testing data with predicted response value:</w:t>
+      </w:r>
+    </w:p>
+    <w:p>
+      <w:pPr>
+        <w:pStyle w:val="NormalWeb"/>
+        <w:shd w:val="clear" w:color="auto" w:fill="FFFFFF"/>
+        <w:ind w:left="720"/>
+      </w:pPr>
+      <w:r>
+        <w:rPr>
+          <w:noProof/>
+        </w:rPr>
         <w:lastRenderedPageBreak/>
-        <w:t>Testing data with predicted response value:</w:t>
-      </w:r>
-    </w:p>
-    <w:p>
-      <w:pPr>
-        <w:pStyle w:val="NormalWeb"/>
-        <w:shd w:val="clear" w:color="auto" w:fill="FFFFFF"/>
-        <w:ind w:left="720"/>
-      </w:pPr>
-      <w:r>
-        <w:rPr>
-          <w:noProof/>
-        </w:rPr>
         <w:drawing>
           <wp:inline distT="0" distB="0" distL="0" distR="0" wp14:anchorId="7D8CCA08" wp14:editId="5A75E4F3">
             <wp:extent cx="5731510" cy="1641764"/>
@@ -4785,23 +4842,23 @@
         <w:rPr>
           <w:bCs/>
         </w:rPr>
+        <w:t>True positive rate is the number of true positive entries divided by the sum of number of true positive and false negative entries.</w:t>
+      </w:r>
+    </w:p>
+    <w:p>
+      <w:pPr>
+        <w:pStyle w:val="NormalWeb"/>
+        <w:shd w:val="clear" w:color="auto" w:fill="FFFFFF"/>
+        <w:ind w:left="720"/>
+        <w:rPr>
+          <w:bCs/>
+        </w:rPr>
+      </w:pPr>
+      <w:r>
+        <w:rPr>
+          <w:noProof/>
+        </w:rPr>
         <w:lastRenderedPageBreak/>
-        <w:t>True positive rate is the number of true positive entries divided by the sum of number of true positive and false negative entries.</w:t>
-      </w:r>
-    </w:p>
-    <w:p>
-      <w:pPr>
-        <w:pStyle w:val="NormalWeb"/>
-        <w:shd w:val="clear" w:color="auto" w:fill="FFFFFF"/>
-        <w:ind w:left="720"/>
-        <w:rPr>
-          <w:bCs/>
-        </w:rPr>
-      </w:pPr>
-      <w:r>
-        <w:rPr>
-          <w:noProof/>
-        </w:rPr>
         <w:drawing>
           <wp:inline distT="0" distB="0" distL="0" distR="0" wp14:anchorId="2507B986" wp14:editId="726FEA06">
             <wp:extent cx="4946073" cy="451536"/>
@@ -5246,14 +5303,7 @@
         <w:rPr>
           <w:bCs/>
         </w:rPr>
-        <w:t xml:space="preserve">This is a good model, since overall accuracy (0.7) is greater than the baseline rate (0.54). This indicates that the splitting criteria used for creating the root &amp; terminal </w:t>
-      </w:r>
-      <w:r>
-        <w:rPr>
-          <w:bCs/>
-        </w:rPr>
-        <w:lastRenderedPageBreak/>
-        <w:t>nodes of a decision tree is correct. This approach could be used for extension of the terminal nodes, which in turn can create an accurate tree model.</w:t>
+        <w:t>This is a good model, since overall accuracy (0.7) is greater than the baseline rate (0.54). This indicates that the splitting criteria used for creating the root &amp; terminal nodes of a decision tree is correct. This approach could be used for extension of the terminal nodes, which in turn can create an accurate tree model.</w:t>
       </w:r>
     </w:p>
     <w:p>
@@ -5276,6 +5326,7 @@
           <w:bCs/>
           <w:u w:val="single"/>
         </w:rPr>
+        <w:lastRenderedPageBreak/>
         <w:t>Creating a tree using the tree package and comparing the results with the ones obtained in (8.)</w:t>
       </w:r>
       <w:r>
@@ -5583,34 +5634,34 @@
           <w:b/>
           <w:bCs/>
         </w:rPr>
+        <w:t xml:space="preserve">Decision tree created for the </w:t>
+      </w:r>
+      <w:r>
+        <w:rPr>
+          <w:b/>
+          <w:bCs/>
+        </w:rPr>
+        <w:t>transformed training data</w:t>
+      </w:r>
+      <w:r>
+        <w:rPr>
+          <w:b/>
+          <w:bCs/>
+        </w:rPr>
+        <w:t xml:space="preserve"> using the tree package:</w:t>
+      </w:r>
+    </w:p>
+    <w:p>
+      <w:pPr>
+        <w:pStyle w:val="NormalWeb"/>
+        <w:shd w:val="clear" w:color="auto" w:fill="FFFFFF"/>
+        <w:ind w:left="720"/>
+      </w:pPr>
+      <w:r>
+        <w:rPr>
+          <w:noProof/>
+        </w:rPr>
         <w:lastRenderedPageBreak/>
-        <w:t xml:space="preserve">Decision tree created for the </w:t>
-      </w:r>
-      <w:r>
-        <w:rPr>
-          <w:b/>
-          <w:bCs/>
-        </w:rPr>
-        <w:t>transformed training data</w:t>
-      </w:r>
-      <w:r>
-        <w:rPr>
-          <w:b/>
-          <w:bCs/>
-        </w:rPr>
-        <w:t xml:space="preserve"> using the tree package:</w:t>
-      </w:r>
-    </w:p>
-    <w:p>
-      <w:pPr>
-        <w:pStyle w:val="NormalWeb"/>
-        <w:shd w:val="clear" w:color="auto" w:fill="FFFFFF"/>
-        <w:ind w:left="720"/>
-      </w:pPr>
-      <w:r>
-        <w:rPr>
-          <w:noProof/>
-        </w:rPr>
         <w:drawing>
           <wp:inline distT="0" distB="0" distL="0" distR="0" wp14:anchorId="7DE578E3" wp14:editId="058F6381">
             <wp:extent cx="5987951" cy="3235036"/>
@@ -5862,24 +5913,24 @@
           <w:b/>
           <w:bCs/>
         </w:rPr>
+        <w:t>Summary of the tree:</w:t>
+      </w:r>
+    </w:p>
+    <w:p>
+      <w:pPr>
+        <w:pStyle w:val="NormalWeb"/>
+        <w:shd w:val="clear" w:color="auto" w:fill="FFFFFF"/>
+        <w:ind w:left="720"/>
+        <w:rPr>
+          <w:b/>
+          <w:bCs/>
+        </w:rPr>
+      </w:pPr>
+      <w:r>
+        <w:rPr>
+          <w:noProof/>
+        </w:rPr>
         <w:lastRenderedPageBreak/>
-        <w:t>Summary of the tree:</w:t>
-      </w:r>
-    </w:p>
-    <w:p>
-      <w:pPr>
-        <w:pStyle w:val="NormalWeb"/>
-        <w:shd w:val="clear" w:color="auto" w:fill="FFFFFF"/>
-        <w:ind w:left="720"/>
-        <w:rPr>
-          <w:b/>
-          <w:bCs/>
-        </w:rPr>
-      </w:pPr>
-      <w:r>
-        <w:rPr>
-          <w:noProof/>
-        </w:rPr>
         <w:drawing>
           <wp:inline distT="0" distB="0" distL="0" distR="0" wp14:anchorId="2578C834" wp14:editId="11CC40C0">
             <wp:extent cx="4763694" cy="1593273"/>
@@ -6073,6 +6124,7 @@
           <w:b/>
           <w:bCs/>
         </w:rPr>
+        <w:lastRenderedPageBreak/>
         <w:t>Plot of the pruned tree with size = 6:</w:t>
       </w:r>
     </w:p>
@@ -6323,11 +6375,11 @@
         <w:ind w:left="720"/>
       </w:pPr>
       <w:r>
-        <w:t xml:space="preserve">The main drawback of using decision trees is that they produce high variance. However, having models with low variance is necessary. Hence, bagging aka bootstrapping aggregation is to be used. Bootstrapping is re-sampling the observed data by randomly sampling (within itself) with replacement. The sample length will be same as that of the observation length. Due to this, plenty of training datasets would be created, which can then be averaged to reduce the variance. The trees are </w:t>
+        <w:t xml:space="preserve">The main drawback of using decision trees is that they produce high variance. However, having models with low variance is necessary. Hence, bagging aka bootstrapping aggregation is to be used. Bootstrapping is re-sampling the observed data by randomly sampling (within itself) with replacement. The sample length will be same as that of the observation length. Due to this, plenty of training datasets would be created, which can then be averaged to reduce the variance. The trees are not pruned here, which means that each individual tree has high variance but low bias (because of random sampling). Averaging this reduces both the variance and the bias. </w:t>
       </w:r>
       <w:r>
         <w:lastRenderedPageBreak/>
-        <w:t>not pruned here, which means that each individual tree has high variance but low bias (because of random sampling). Averaging this reduces both the variance and the bias. The remaining data from the randomly selected data could be considered as the test data. This data is also known as Out-of-Bag data (OOB). The MSE of the OOB error is calculated and the model with lowest MSE is considered.</w:t>
+        <w:t>The remaining data from the randomly selected data could be considered as the test data. This data is also known as Out-of-Bag data (OOB). The MSE of the OOB error is calculated and the model with lowest MSE is considered.</w:t>
       </w:r>
     </w:p>
     <w:p>
@@ -6538,7 +6590,21 @@
         <w:rPr>
           <w:b/>
         </w:rPr>
-        <w:t>Confusion Matrix of Random forest model:</w:t>
+        <w:t xml:space="preserve">Confusion Matrix of </w:t>
+      </w:r>
+      <w:proofErr w:type="gramStart"/>
+      <w:r>
+        <w:rPr>
+          <w:b/>
+        </w:rPr>
+        <w:t>Random forest</w:t>
+      </w:r>
+      <w:proofErr w:type="gramEnd"/>
+      <w:r>
+        <w:rPr>
+          <w:b/>
+        </w:rPr>
+        <w:t xml:space="preserve"> model:</w:t>
       </w:r>
     </w:p>
     <w:p>
@@ -6620,7 +6686,6 @@
         <w:rPr>
           <w:noProof/>
         </w:rPr>
-        <w:lastRenderedPageBreak/>
         <w:drawing>
           <wp:inline distT="0" distB="0" distL="0" distR="0" wp14:anchorId="2DBF74FC" wp14:editId="338742B2">
             <wp:extent cx="4921226" cy="471055"/>
@@ -6671,6 +6736,7 @@
         <w:rPr>
           <w:bCs/>
         </w:rPr>
+        <w:lastRenderedPageBreak/>
         <w:t>The accuracy score is 83.33333%.</w:t>
       </w:r>
     </w:p>

</xml_diff>